<commit_message>
fixed alot of things
</commit_message>
<xml_diff>
--- a/Project1_Outline.docx
+++ b/Project1_Outline.docx
@@ -365,246 +365,549 @@
         <w:rPr>
           <w:b/>
         </w:rPr>
-        <w:t xml:space="preserve">Breakdown </w:t>
+        <w:t>Breakdown of tasks:</w:t>
+      </w:r>
+    </w:p>
+    <w:p>
+      <w:pPr>
+        <w:rPr>
+          <w:b/>
+        </w:rPr>
+      </w:pPr>
+    </w:p>
+    <w:p>
+      <w:pPr>
+        <w:pStyle w:val="ListParagraph"/>
+        <w:numPr>
+          <w:ilvl w:val="0"/>
+          <w:numId w:val="2"/>
+        </w:numPr>
+        <w:rPr>
+          <w:b/>
+        </w:rPr>
+      </w:pPr>
+      <w:r>
+        <w:rPr>
+          <w:b/>
+        </w:rPr>
+        <w:t>Figure out how the hell to use git hub branches</w:t>
+      </w:r>
+    </w:p>
+    <w:p>
+      <w:pPr>
+        <w:pStyle w:val="ListParagraph"/>
+        <w:numPr>
+          <w:ilvl w:val="0"/>
+          <w:numId w:val="2"/>
+        </w:numPr>
+        <w:rPr>
+          <w:b/>
+        </w:rPr>
+      </w:pPr>
+      <w:r>
+        <w:rPr>
+          <w:b/>
+        </w:rPr>
+        <w:t>Build skeleton layou</w:t>
+      </w:r>
+      <w:r>
+        <w:rPr>
+          <w:b/>
+        </w:rPr>
+        <w:t>t</w:t>
+      </w:r>
+    </w:p>
+    <w:p>
+      <w:pPr>
+        <w:pStyle w:val="ListParagraph"/>
+        <w:numPr>
+          <w:ilvl w:val="0"/>
+          <w:numId w:val="2"/>
+        </w:numPr>
+        <w:rPr>
+          <w:b/>
+        </w:rPr>
+      </w:pPr>
+      <w:r>
+        <w:rPr>
+          <w:b/>
+        </w:rPr>
+        <w:t>Create login/authentication</w:t>
+      </w:r>
+    </w:p>
+    <w:p>
+      <w:pPr>
+        <w:pStyle w:val="ListParagraph"/>
+        <w:numPr>
+          <w:ilvl w:val="0"/>
+          <w:numId w:val="2"/>
+        </w:numPr>
+        <w:rPr>
+          <w:b/>
+        </w:rPr>
+      </w:pPr>
+      <w:r>
+        <w:rPr>
+          <w:b/>
+        </w:rPr>
+        <w:t>Get and store location (per user)</w:t>
+      </w:r>
+    </w:p>
+    <w:p>
+      <w:pPr>
+        <w:pStyle w:val="ListParagraph"/>
+        <w:numPr>
+          <w:ilvl w:val="0"/>
+          <w:numId w:val="2"/>
+        </w:numPr>
+        <w:rPr>
+          <w:b/>
+        </w:rPr>
+      </w:pPr>
+      <w:r>
+        <w:rPr>
+          <w:b/>
+        </w:rPr>
+        <w:t>Implement eventful API and create search box to pull results</w:t>
+      </w:r>
+      <w:r>
+        <w:rPr>
+          <w:b/>
+        </w:rPr>
+        <w:t xml:space="preserve"> based on location</w:t>
+      </w:r>
+    </w:p>
+    <w:p>
+      <w:pPr>
+        <w:pStyle w:val="ListParagraph"/>
+        <w:numPr>
+          <w:ilvl w:val="0"/>
+          <w:numId w:val="2"/>
+        </w:numPr>
+        <w:rPr>
+          <w:b/>
+        </w:rPr>
+      </w:pPr>
+      <w:r>
+        <w:rPr>
+          <w:b/>
+        </w:rPr>
+        <w:t xml:space="preserve">Develop functionality to select from search results and vote </w:t>
+      </w:r>
+    </w:p>
+    <w:p>
+      <w:pPr>
+        <w:pStyle w:val="ListParagraph"/>
+        <w:numPr>
+          <w:ilvl w:val="1"/>
+          <w:numId w:val="2"/>
+        </w:numPr>
+        <w:rPr>
+          <w:b/>
+        </w:rPr>
+      </w:pPr>
+      <w:r>
+        <w:rPr>
+          <w:b/>
+        </w:rPr>
+        <w:t>Needs to display event that has most votes</w:t>
+      </w:r>
+    </w:p>
+    <w:p>
+      <w:pPr>
+        <w:pStyle w:val="ListParagraph"/>
+        <w:numPr>
+          <w:ilvl w:val="0"/>
+          <w:numId w:val="2"/>
+        </w:numPr>
+        <w:rPr>
+          <w:b/>
+        </w:rPr>
+      </w:pPr>
+      <w:r>
+        <w:rPr>
+          <w:b/>
+        </w:rPr>
+        <w:t>Polish styling</w:t>
+      </w:r>
+    </w:p>
+    <w:p>
+      <w:pPr>
+        <w:pStyle w:val="ListParagraph"/>
+        <w:numPr>
+          <w:ilvl w:val="0"/>
+          <w:numId w:val="2"/>
+        </w:numPr>
+        <w:rPr>
+          <w:b/>
+        </w:rPr>
+      </w:pPr>
+      <w:r>
+        <w:rPr>
+          <w:b/>
+        </w:rPr>
+        <w:t>Build chat box</w:t>
+      </w:r>
+    </w:p>
+    <w:p>
+      <w:pPr>
+        <w:pStyle w:val="ListParagraph"/>
+        <w:numPr>
+          <w:ilvl w:val="0"/>
+          <w:numId w:val="2"/>
+        </w:numPr>
+        <w:rPr>
+          <w:b/>
+        </w:rPr>
+      </w:pPr>
+      <w:r>
+        <w:rPr>
+          <w:b/>
+        </w:rPr>
+        <w:t>Archive page</w:t>
+      </w:r>
+    </w:p>
+    <w:p>
+      <w:pPr>
+        <w:pStyle w:val="ListParagraph"/>
+        <w:numPr>
+          <w:ilvl w:val="1"/>
+          <w:numId w:val="2"/>
+        </w:numPr>
+        <w:rPr>
+          <w:b/>
+        </w:rPr>
+      </w:pPr>
+      <w:r>
+        <w:rPr>
+          <w:b/>
+        </w:rPr>
+        <w:t>Add photos and comment</w:t>
+      </w:r>
+      <w:r>
+        <w:rPr>
+          <w:b/>
+        </w:rPr>
+        <w:t>s</w:t>
+      </w:r>
+    </w:p>
+    <w:p>
+      <w:pPr>
+        <w:rPr>
+          <w:b/>
+        </w:rPr>
+      </w:pPr>
+      <w:r>
+        <w:rPr>
+          <w:b/>
+        </w:rPr>
+        <w:lastRenderedPageBreak/>
+        <w:t>Presentation Outline:</w:t>
+      </w:r>
+    </w:p>
+    <w:p>
+      <w:pPr>
+        <w:rPr>
+          <w:b/>
+        </w:rPr>
+      </w:pPr>
+    </w:p>
+    <w:p>
+      <w:pPr>
+        <w:rPr>
+          <w:b/>
+        </w:rPr>
+      </w:pPr>
+      <w:r>
+        <w:rPr>
+          <w:b/>
+        </w:rPr>
+        <w:t>Description:</w:t>
+      </w:r>
+    </w:p>
+    <w:p>
+      <w:pPr>
+        <w:pStyle w:val="ListParagraph"/>
+        <w:numPr>
+          <w:ilvl w:val="0"/>
+          <w:numId w:val="3"/>
+        </w:numPr>
+        <w:rPr>
+          <w:b/>
+        </w:rPr>
+      </w:pPr>
+      <w:r>
+        <w:rPr>
+          <w:b/>
+        </w:rPr>
+        <w:t>SHFT is the ultimate event decision making platform, designed to allow multiple “friends” to interact in real time to decide what to do on a designated night out.</w:t>
+      </w:r>
+    </w:p>
+    <w:p>
+      <w:pPr>
+        <w:rPr>
+          <w:b/>
+        </w:rPr>
+      </w:pPr>
+      <w:r>
+        <w:rPr>
+          <w:b/>
+        </w:rPr>
+        <w:t>Motivation:</w:t>
+      </w:r>
+    </w:p>
+    <w:p>
+      <w:pPr>
+        <w:pStyle w:val="ListParagraph"/>
+        <w:numPr>
+          <w:ilvl w:val="0"/>
+          <w:numId w:val="3"/>
+        </w:numPr>
+        <w:rPr>
+          <w:b/>
+        </w:rPr>
+      </w:pPr>
+      <w:r>
+        <w:rPr>
+          <w:b/>
+        </w:rPr>
+        <w:t xml:space="preserve">While deciding on which project we wanted to do, we had a hard time deciding on a direction. Therefore, we made the decision to build an app to help us decide.  </w:t>
+      </w:r>
+    </w:p>
+    <w:p>
+      <w:pPr>
+        <w:rPr>
+          <w:b/>
+        </w:rPr>
+      </w:pPr>
+      <w:r>
+        <w:rPr>
+          <w:b/>
+        </w:rPr>
+        <w:t>Results:</w:t>
+      </w:r>
+    </w:p>
+    <w:p>
+      <w:pPr>
+        <w:pStyle w:val="ListParagraph"/>
+        <w:numPr>
+          <w:ilvl w:val="0"/>
+          <w:numId w:val="3"/>
+        </w:numPr>
+        <w:rPr>
+          <w:b/>
+        </w:rPr>
+      </w:pPr>
+      <w:r>
+        <w:rPr>
+          <w:b/>
+        </w:rPr>
+        <w:t xml:space="preserve">What are you dumb? Look at the </w:t>
+      </w:r>
+      <w:proofErr w:type="spellStart"/>
+      <w:r>
+        <w:rPr>
+          <w:b/>
+        </w:rPr>
+        <w:t>github</w:t>
+      </w:r>
+      <w:proofErr w:type="spellEnd"/>
+      <w:r>
+        <w:rPr>
+          <w:b/>
+        </w:rPr>
+        <w:t>.</w:t>
+      </w:r>
+    </w:p>
+    <w:p>
+      <w:pPr>
+        <w:rPr>
+          <w:b/>
+        </w:rPr>
+      </w:pPr>
+      <w:r>
+        <w:rPr>
+          <w:b/>
+        </w:rPr>
+        <w:t>Team Efforts:</w:t>
+      </w:r>
+    </w:p>
+    <w:p>
+      <w:pPr>
+        <w:pStyle w:val="ListParagraph"/>
+        <w:numPr>
+          <w:ilvl w:val="0"/>
+          <w:numId w:val="3"/>
+        </w:numPr>
+        <w:rPr>
+          <w:b/>
+        </w:rPr>
+      </w:pPr>
+      <w:r>
+        <w:rPr>
+          <w:b/>
+        </w:rPr>
+        <w:t>Together, we built the framework and initial markup. From there we broke the JS duties into smaller tasks.  Will focused on adding chat functionality, appending selecting events</w:t>
+      </w:r>
+      <w:r>
+        <w:rPr>
+          <w:b/>
+        </w:rPr>
+        <w:t xml:space="preserve">, and </w:t>
+      </w:r>
+      <w:proofErr w:type="spellStart"/>
+      <w:r>
+        <w:rPr>
+          <w:b/>
+        </w:rPr>
+        <w:t>ticketmaster</w:t>
+      </w:r>
+      <w:proofErr w:type="spellEnd"/>
+      <w:r>
+        <w:rPr>
+          <w:b/>
+        </w:rPr>
+        <w:t xml:space="preserve"> API.</w:t>
+      </w:r>
+    </w:p>
+    <w:p>
+      <w:pPr>
+        <w:pStyle w:val="ListParagraph"/>
+        <w:numPr>
+          <w:ilvl w:val="0"/>
+          <w:numId w:val="3"/>
+        </w:numPr>
+        <w:rPr>
+          <w:b/>
+        </w:rPr>
+      </w:pPr>
+      <w:r>
+        <w:rPr>
+          <w:b/>
+        </w:rPr>
+        <w:t>Duane built the add friend feature, added the google maps API</w:t>
+      </w:r>
+    </w:p>
+    <w:p>
+      <w:pPr>
+        <w:pStyle w:val="ListParagraph"/>
+        <w:numPr>
+          <w:ilvl w:val="0"/>
+          <w:numId w:val="3"/>
+        </w:numPr>
+        <w:rPr>
+          <w:b/>
+        </w:rPr>
+      </w:pPr>
+      <w:r>
+        <w:rPr>
+          <w:b/>
+        </w:rPr>
+        <w:t xml:space="preserve">Justin was accountable for creating the top choice page, front-end design, and appending the top </w:t>
+      </w:r>
+      <w:proofErr w:type="spellStart"/>
+      <w:r>
+        <w:rPr>
+          <w:b/>
+        </w:rPr>
+        <w:t>cboice</w:t>
+      </w:r>
+      <w:proofErr w:type="spellEnd"/>
+      <w:r>
+        <w:rPr>
+          <w:b/>
+        </w:rPr>
+        <w:t>.</w:t>
+      </w:r>
+    </w:p>
+    <w:p>
+      <w:pPr>
+        <w:rPr>
+          <w:b/>
+        </w:rPr>
+      </w:pPr>
+      <w:r>
+        <w:rPr>
+          <w:b/>
+        </w:rPr>
+        <w:t>Individual Responsibility:</w:t>
+      </w:r>
+    </w:p>
+    <w:p>
+      <w:pPr>
+        <w:rPr>
+          <w:b/>
+        </w:rPr>
+      </w:pPr>
+      <w:r>
+        <w:rPr>
+          <w:b/>
+        </w:rPr>
+        <w:t>Challenges:</w:t>
+      </w:r>
+    </w:p>
+    <w:p>
+      <w:pPr>
+        <w:rPr>
+          <w:b/>
+        </w:rPr>
+      </w:pPr>
+      <w:r>
+        <w:rPr>
+          <w:b/>
+        </w:rPr>
+        <w:t>Improvements:</w:t>
+      </w:r>
+      <w:r>
+        <w:rPr>
+          <w:b/>
+        </w:rPr>
+        <w:t xml:space="preserve"> </w:t>
+      </w:r>
+    </w:p>
+    <w:p>
+      <w:pPr>
+        <w:pStyle w:val="ListParagraph"/>
+        <w:numPr>
+          <w:ilvl w:val="0"/>
+          <w:numId w:val="4"/>
+        </w:numPr>
+        <w:rPr>
+          <w:b/>
+        </w:rPr>
+      </w:pPr>
+      <w:r>
+        <w:rPr>
+          <w:b/>
+        </w:rPr>
+        <w:t xml:space="preserve">Adding voting </w:t>
+      </w:r>
+      <w:r>
+        <w:rPr>
+          <w:b/>
+        </w:rPr>
+        <w:t>functionality</w:t>
+      </w:r>
+    </w:p>
+    <w:p>
+      <w:pPr>
+        <w:pStyle w:val="ListParagraph"/>
+        <w:numPr>
+          <w:ilvl w:val="0"/>
+          <w:numId w:val="4"/>
+        </w:numPr>
+        <w:rPr>
+          <w:b/>
+        </w:rPr>
+      </w:pPr>
+      <w:r>
+        <w:rPr>
+          <w:b/>
+        </w:rPr>
+        <w:t>Text message invite to “friends”</w:t>
       </w:r>
       <w:bookmarkStart w:id="0" w:name="_GoBack"/>
       <w:bookmarkEnd w:id="0"/>
-      <w:r>
-        <w:rPr>
-          <w:b/>
-        </w:rPr>
-        <w:t>of tasks:</w:t>
-      </w:r>
-    </w:p>
-    <w:p>
-      <w:pPr>
-        <w:rPr>
-          <w:b/>
-        </w:rPr>
-      </w:pPr>
-    </w:p>
-    <w:p>
-      <w:pPr>
-        <w:pStyle w:val="ListParagraph"/>
-        <w:numPr>
-          <w:ilvl w:val="0"/>
-          <w:numId w:val="2"/>
-        </w:numPr>
-        <w:rPr>
-          <w:b/>
-        </w:rPr>
-      </w:pPr>
-      <w:r>
-        <w:rPr>
-          <w:b/>
-        </w:rPr>
-        <w:t>Figure out how the hell to use git hub branches</w:t>
-      </w:r>
-    </w:p>
-    <w:p>
-      <w:pPr>
-        <w:pStyle w:val="ListParagraph"/>
-        <w:numPr>
-          <w:ilvl w:val="0"/>
-          <w:numId w:val="2"/>
-        </w:numPr>
-        <w:rPr>
-          <w:b/>
-        </w:rPr>
-      </w:pPr>
-      <w:r>
-        <w:rPr>
-          <w:b/>
-        </w:rPr>
-        <w:t>Build skeleton layou</w:t>
-      </w:r>
-      <w:r>
-        <w:rPr>
-          <w:b/>
-        </w:rPr>
-        <w:t>t</w:t>
-      </w:r>
-    </w:p>
-    <w:p>
-      <w:pPr>
-        <w:pStyle w:val="ListParagraph"/>
-        <w:numPr>
-          <w:ilvl w:val="0"/>
-          <w:numId w:val="2"/>
-        </w:numPr>
-        <w:rPr>
-          <w:b/>
-        </w:rPr>
-      </w:pPr>
-      <w:r>
-        <w:rPr>
-          <w:b/>
-        </w:rPr>
-        <w:t>Create login/authentication</w:t>
-      </w:r>
-    </w:p>
-    <w:p>
-      <w:pPr>
-        <w:pStyle w:val="ListParagraph"/>
-        <w:numPr>
-          <w:ilvl w:val="0"/>
-          <w:numId w:val="2"/>
-        </w:numPr>
-        <w:rPr>
-          <w:b/>
-        </w:rPr>
-      </w:pPr>
-      <w:r>
-        <w:rPr>
-          <w:b/>
-        </w:rPr>
-        <w:t>Get and store location (per user)</w:t>
-      </w:r>
-    </w:p>
-    <w:p>
-      <w:pPr>
-        <w:pStyle w:val="ListParagraph"/>
-        <w:numPr>
-          <w:ilvl w:val="0"/>
-          <w:numId w:val="2"/>
-        </w:numPr>
-        <w:rPr>
-          <w:b/>
-        </w:rPr>
-      </w:pPr>
-      <w:r>
-        <w:rPr>
-          <w:b/>
-        </w:rPr>
-        <w:t>Implement eventful API and create search box to pull results</w:t>
-      </w:r>
-      <w:r>
-        <w:rPr>
-          <w:b/>
-        </w:rPr>
-        <w:t xml:space="preserve"> based on location</w:t>
-      </w:r>
-    </w:p>
-    <w:p>
-      <w:pPr>
-        <w:pStyle w:val="ListParagraph"/>
-        <w:numPr>
-          <w:ilvl w:val="0"/>
-          <w:numId w:val="2"/>
-        </w:numPr>
-        <w:rPr>
-          <w:b/>
-        </w:rPr>
-      </w:pPr>
-      <w:r>
-        <w:rPr>
-          <w:b/>
-        </w:rPr>
-        <w:t xml:space="preserve">Develop functionality to select from search results and vote </w:t>
-      </w:r>
-    </w:p>
-    <w:p>
-      <w:pPr>
-        <w:pStyle w:val="ListParagraph"/>
-        <w:numPr>
-          <w:ilvl w:val="1"/>
-          <w:numId w:val="2"/>
-        </w:numPr>
-        <w:rPr>
-          <w:b/>
-        </w:rPr>
-      </w:pPr>
-      <w:r>
-        <w:rPr>
-          <w:b/>
-        </w:rPr>
-        <w:t>Needs to display event that has most votes</w:t>
-      </w:r>
-    </w:p>
-    <w:p>
-      <w:pPr>
-        <w:pStyle w:val="ListParagraph"/>
-        <w:numPr>
-          <w:ilvl w:val="0"/>
-          <w:numId w:val="2"/>
-        </w:numPr>
-        <w:rPr>
-          <w:b/>
-        </w:rPr>
-      </w:pPr>
-      <w:r>
-        <w:rPr>
-          <w:b/>
-        </w:rPr>
-        <w:t>Polish styling</w:t>
-      </w:r>
-    </w:p>
-    <w:p>
-      <w:pPr>
-        <w:pStyle w:val="ListParagraph"/>
-        <w:numPr>
-          <w:ilvl w:val="0"/>
-          <w:numId w:val="2"/>
-        </w:numPr>
-        <w:rPr>
-          <w:b/>
-        </w:rPr>
-      </w:pPr>
-      <w:r>
-        <w:rPr>
-          <w:b/>
-        </w:rPr>
-        <w:t>Build chat box</w:t>
-      </w:r>
-    </w:p>
-    <w:p>
-      <w:pPr>
-        <w:pStyle w:val="ListParagraph"/>
-        <w:numPr>
-          <w:ilvl w:val="0"/>
-          <w:numId w:val="2"/>
-        </w:numPr>
-        <w:rPr>
-          <w:b/>
-        </w:rPr>
-      </w:pPr>
-      <w:r>
-        <w:rPr>
-          <w:b/>
-        </w:rPr>
-        <w:t>Archive page</w:t>
-      </w:r>
-    </w:p>
-    <w:p>
-      <w:pPr>
-        <w:pStyle w:val="ListParagraph"/>
-        <w:numPr>
-          <w:ilvl w:val="1"/>
-          <w:numId w:val="2"/>
-        </w:numPr>
-        <w:rPr>
-          <w:b/>
-        </w:rPr>
-      </w:pPr>
-      <w:r>
-        <w:rPr>
-          <w:b/>
-        </w:rPr>
-        <w:t>Add photos and comment</w:t>
-      </w:r>
-      <w:r>
-        <w:rPr>
-          <w:b/>
-        </w:rPr>
-        <w:t>s</w:t>
-      </w:r>
-    </w:p>
-    <w:p>
-      <w:pPr>
-        <w:rPr>
-          <w:b/>
-        </w:rPr>
-      </w:pPr>
     </w:p>
     <w:sectPr>
       <w:pgSz w:w="12240" w:h="15840"/>
@@ -790,11 +1093,243 @@
       </w:pPr>
     </w:lvl>
   </w:abstractNum>
+  <w:abstractNum w:abstractNumId="2" w15:restartNumberingAfterBreak="0">
+    <w:nsid w:val="7D21394D"/>
+    <w:multiLevelType w:val="hybridMultilevel"/>
+    <w:tmpl w:val="420894DC"/>
+    <w:lvl w:ilvl="0" w:tplc="04090001">
+      <w:start w:val="1"/>
+      <w:numFmt w:val="bullet"/>
+      <w:lvlText w:val=""/>
+      <w:lvlJc w:val="left"/>
+      <w:pPr>
+        <w:ind w:left="720" w:hanging="360"/>
+      </w:pPr>
+      <w:rPr>
+        <w:rFonts w:ascii="Symbol" w:hAnsi="Symbol" w:hint="default"/>
+      </w:rPr>
+    </w:lvl>
+    <w:lvl w:ilvl="1" w:tplc="04090003" w:tentative="1">
+      <w:start w:val="1"/>
+      <w:numFmt w:val="bullet"/>
+      <w:lvlText w:val="o"/>
+      <w:lvlJc w:val="left"/>
+      <w:pPr>
+        <w:ind w:left="1440" w:hanging="360"/>
+      </w:pPr>
+      <w:rPr>
+        <w:rFonts w:ascii="Courier New" w:hAnsi="Courier New" w:cs="Courier New" w:hint="default"/>
+      </w:rPr>
+    </w:lvl>
+    <w:lvl w:ilvl="2" w:tplc="04090005" w:tentative="1">
+      <w:start w:val="1"/>
+      <w:numFmt w:val="bullet"/>
+      <w:lvlText w:val=""/>
+      <w:lvlJc w:val="left"/>
+      <w:pPr>
+        <w:ind w:left="2160" w:hanging="360"/>
+      </w:pPr>
+      <w:rPr>
+        <w:rFonts w:ascii="Wingdings" w:hAnsi="Wingdings" w:hint="default"/>
+      </w:rPr>
+    </w:lvl>
+    <w:lvl w:ilvl="3" w:tplc="04090001" w:tentative="1">
+      <w:start w:val="1"/>
+      <w:numFmt w:val="bullet"/>
+      <w:lvlText w:val=""/>
+      <w:lvlJc w:val="left"/>
+      <w:pPr>
+        <w:ind w:left="2880" w:hanging="360"/>
+      </w:pPr>
+      <w:rPr>
+        <w:rFonts w:ascii="Symbol" w:hAnsi="Symbol" w:hint="default"/>
+      </w:rPr>
+    </w:lvl>
+    <w:lvl w:ilvl="4" w:tplc="04090003" w:tentative="1">
+      <w:start w:val="1"/>
+      <w:numFmt w:val="bullet"/>
+      <w:lvlText w:val="o"/>
+      <w:lvlJc w:val="left"/>
+      <w:pPr>
+        <w:ind w:left="3600" w:hanging="360"/>
+      </w:pPr>
+      <w:rPr>
+        <w:rFonts w:ascii="Courier New" w:hAnsi="Courier New" w:cs="Courier New" w:hint="default"/>
+      </w:rPr>
+    </w:lvl>
+    <w:lvl w:ilvl="5" w:tplc="04090005" w:tentative="1">
+      <w:start w:val="1"/>
+      <w:numFmt w:val="bullet"/>
+      <w:lvlText w:val=""/>
+      <w:lvlJc w:val="left"/>
+      <w:pPr>
+        <w:ind w:left="4320" w:hanging="360"/>
+      </w:pPr>
+      <w:rPr>
+        <w:rFonts w:ascii="Wingdings" w:hAnsi="Wingdings" w:hint="default"/>
+      </w:rPr>
+    </w:lvl>
+    <w:lvl w:ilvl="6" w:tplc="04090001" w:tentative="1">
+      <w:start w:val="1"/>
+      <w:numFmt w:val="bullet"/>
+      <w:lvlText w:val=""/>
+      <w:lvlJc w:val="left"/>
+      <w:pPr>
+        <w:ind w:left="5040" w:hanging="360"/>
+      </w:pPr>
+      <w:rPr>
+        <w:rFonts w:ascii="Symbol" w:hAnsi="Symbol" w:hint="default"/>
+      </w:rPr>
+    </w:lvl>
+    <w:lvl w:ilvl="7" w:tplc="04090003" w:tentative="1">
+      <w:start w:val="1"/>
+      <w:numFmt w:val="bullet"/>
+      <w:lvlText w:val="o"/>
+      <w:lvlJc w:val="left"/>
+      <w:pPr>
+        <w:ind w:left="5760" w:hanging="360"/>
+      </w:pPr>
+      <w:rPr>
+        <w:rFonts w:ascii="Courier New" w:hAnsi="Courier New" w:cs="Courier New" w:hint="default"/>
+      </w:rPr>
+    </w:lvl>
+    <w:lvl w:ilvl="8" w:tplc="04090005" w:tentative="1">
+      <w:start w:val="1"/>
+      <w:numFmt w:val="bullet"/>
+      <w:lvlText w:val=""/>
+      <w:lvlJc w:val="left"/>
+      <w:pPr>
+        <w:ind w:left="6480" w:hanging="360"/>
+      </w:pPr>
+      <w:rPr>
+        <w:rFonts w:ascii="Wingdings" w:hAnsi="Wingdings" w:hint="default"/>
+      </w:rPr>
+    </w:lvl>
+  </w:abstractNum>
+  <w:abstractNum w:abstractNumId="3" w15:restartNumberingAfterBreak="0">
+    <w:nsid w:val="7FAD51D8"/>
+    <w:multiLevelType w:val="hybridMultilevel"/>
+    <w:tmpl w:val="24AA048E"/>
+    <w:lvl w:ilvl="0" w:tplc="04090001">
+      <w:start w:val="1"/>
+      <w:numFmt w:val="bullet"/>
+      <w:lvlText w:val=""/>
+      <w:lvlJc w:val="left"/>
+      <w:pPr>
+        <w:ind w:left="720" w:hanging="360"/>
+      </w:pPr>
+      <w:rPr>
+        <w:rFonts w:ascii="Symbol" w:hAnsi="Symbol" w:hint="default"/>
+      </w:rPr>
+    </w:lvl>
+    <w:lvl w:ilvl="1" w:tplc="04090003" w:tentative="1">
+      <w:start w:val="1"/>
+      <w:numFmt w:val="bullet"/>
+      <w:lvlText w:val="o"/>
+      <w:lvlJc w:val="left"/>
+      <w:pPr>
+        <w:ind w:left="1440" w:hanging="360"/>
+      </w:pPr>
+      <w:rPr>
+        <w:rFonts w:ascii="Courier New" w:hAnsi="Courier New" w:cs="Courier New" w:hint="default"/>
+      </w:rPr>
+    </w:lvl>
+    <w:lvl w:ilvl="2" w:tplc="04090005" w:tentative="1">
+      <w:start w:val="1"/>
+      <w:numFmt w:val="bullet"/>
+      <w:lvlText w:val=""/>
+      <w:lvlJc w:val="left"/>
+      <w:pPr>
+        <w:ind w:left="2160" w:hanging="360"/>
+      </w:pPr>
+      <w:rPr>
+        <w:rFonts w:ascii="Wingdings" w:hAnsi="Wingdings" w:hint="default"/>
+      </w:rPr>
+    </w:lvl>
+    <w:lvl w:ilvl="3" w:tplc="04090001" w:tentative="1">
+      <w:start w:val="1"/>
+      <w:numFmt w:val="bullet"/>
+      <w:lvlText w:val=""/>
+      <w:lvlJc w:val="left"/>
+      <w:pPr>
+        <w:ind w:left="2880" w:hanging="360"/>
+      </w:pPr>
+      <w:rPr>
+        <w:rFonts w:ascii="Symbol" w:hAnsi="Symbol" w:hint="default"/>
+      </w:rPr>
+    </w:lvl>
+    <w:lvl w:ilvl="4" w:tplc="04090003" w:tentative="1">
+      <w:start w:val="1"/>
+      <w:numFmt w:val="bullet"/>
+      <w:lvlText w:val="o"/>
+      <w:lvlJc w:val="left"/>
+      <w:pPr>
+        <w:ind w:left="3600" w:hanging="360"/>
+      </w:pPr>
+      <w:rPr>
+        <w:rFonts w:ascii="Courier New" w:hAnsi="Courier New" w:cs="Courier New" w:hint="default"/>
+      </w:rPr>
+    </w:lvl>
+    <w:lvl w:ilvl="5" w:tplc="04090005" w:tentative="1">
+      <w:start w:val="1"/>
+      <w:numFmt w:val="bullet"/>
+      <w:lvlText w:val=""/>
+      <w:lvlJc w:val="left"/>
+      <w:pPr>
+        <w:ind w:left="4320" w:hanging="360"/>
+      </w:pPr>
+      <w:rPr>
+        <w:rFonts w:ascii="Wingdings" w:hAnsi="Wingdings" w:hint="default"/>
+      </w:rPr>
+    </w:lvl>
+    <w:lvl w:ilvl="6" w:tplc="04090001" w:tentative="1">
+      <w:start w:val="1"/>
+      <w:numFmt w:val="bullet"/>
+      <w:lvlText w:val=""/>
+      <w:lvlJc w:val="left"/>
+      <w:pPr>
+        <w:ind w:left="5040" w:hanging="360"/>
+      </w:pPr>
+      <w:rPr>
+        <w:rFonts w:ascii="Symbol" w:hAnsi="Symbol" w:hint="default"/>
+      </w:rPr>
+    </w:lvl>
+    <w:lvl w:ilvl="7" w:tplc="04090003" w:tentative="1">
+      <w:start w:val="1"/>
+      <w:numFmt w:val="bullet"/>
+      <w:lvlText w:val="o"/>
+      <w:lvlJc w:val="left"/>
+      <w:pPr>
+        <w:ind w:left="5760" w:hanging="360"/>
+      </w:pPr>
+      <w:rPr>
+        <w:rFonts w:ascii="Courier New" w:hAnsi="Courier New" w:cs="Courier New" w:hint="default"/>
+      </w:rPr>
+    </w:lvl>
+    <w:lvl w:ilvl="8" w:tplc="04090005" w:tentative="1">
+      <w:start w:val="1"/>
+      <w:numFmt w:val="bullet"/>
+      <w:lvlText w:val=""/>
+      <w:lvlJc w:val="left"/>
+      <w:pPr>
+        <w:ind w:left="6480" w:hanging="360"/>
+      </w:pPr>
+      <w:rPr>
+        <w:rFonts w:ascii="Wingdings" w:hAnsi="Wingdings" w:hint="default"/>
+      </w:rPr>
+    </w:lvl>
+  </w:abstractNum>
   <w:num w:numId="1">
     <w:abstractNumId w:val="1"/>
   </w:num>
   <w:num w:numId="2">
     <w:abstractNumId w:val="0"/>
+  </w:num>
+  <w:num w:numId="3">
+    <w:abstractNumId w:val="2"/>
+  </w:num>
+  <w:num w:numId="4">
+    <w:abstractNumId w:val="3"/>
   </w:num>
 </w:numbering>
 </file>

</xml_diff>

<commit_message>
bug fixes and added text overlay for mouseover of events
</commit_message>
<xml_diff>
--- a/Project1_Outline.docx
+++ b/Project1_Outline.docx
@@ -905,6 +905,24 @@
           <w:b/>
         </w:rPr>
         <w:t>Text message invite to “friends”</w:t>
+      </w:r>
+    </w:p>
+    <w:p>
+      <w:pPr>
+        <w:pStyle w:val="ListParagraph"/>
+        <w:numPr>
+          <w:ilvl w:val="0"/>
+          <w:numId w:val="4"/>
+        </w:numPr>
+        <w:rPr>
+          <w:b/>
+        </w:rPr>
+      </w:pPr>
+      <w:r>
+        <w:rPr>
+          <w:b/>
+        </w:rPr>
+        <w:t>Use node.js to make dynamic pages per group ID</w:t>
       </w:r>
       <w:bookmarkStart w:id="0" w:name="_GoBack"/>
       <w:bookmarkEnd w:id="0"/>

</xml_diff>